<commit_message>
added an image file and updated about me file
</commit_message>
<xml_diff>
--- a/About Me.docx
+++ b/About Me.docx
@@ -179,6 +179,36 @@
           <w:szCs w:val="24"/>
         </w:rPr>
         <w:t>.</w:t>
+      </w:r>
+    </w:p>
+    <w:p>
+      <w:pPr>
+        <w:spacing w:after="0" w:line="240" w:lineRule="auto"/>
+        <w:jc w:val="both"/>
+        <w:rPr>
+          <w:rFonts w:ascii="Times New Roman" w:hAnsi="Times New Roman" w:cs="Times New Roman"/>
+          <w:sz w:val="24"/>
+          <w:szCs w:val="24"/>
+        </w:rPr>
+      </w:pPr>
+    </w:p>
+    <w:p>
+      <w:pPr>
+        <w:spacing w:after="0" w:line="240" w:lineRule="auto"/>
+        <w:jc w:val="both"/>
+        <w:rPr>
+          <w:rFonts w:ascii="Times New Roman" w:hAnsi="Times New Roman" w:cs="Times New Roman"/>
+          <w:sz w:val="24"/>
+          <w:szCs w:val="24"/>
+        </w:rPr>
+      </w:pPr>
+      <w:r>
+        <w:rPr>
+          <w:rFonts w:ascii="Times New Roman" w:hAnsi="Times New Roman" w:cs="Times New Roman"/>
+          <w:sz w:val="24"/>
+          <w:szCs w:val="24"/>
+        </w:rPr>
+        <w:t>Thank you.</w:t>
       </w:r>
     </w:p>
     <w:sectPr>

</xml_diff>